<commit_message>
task_2 has been updated
</commit_message>
<xml_diff>
--- a/practice/task2.docx
+++ b/practice/task2.docx
@@ -55,50 +55,47 @@
           <w:ilvl w:val="0"/>
           <w:numId w:val="3"/>
         </w:numPr>
-        <w:rPr>
-          <w:lang w:val="ru-RU"/>
-        </w:rPr>
-      </w:pPr>
-      <w:r>
-        <w:rPr>
-          <w:lang w:val="ru-RU"/>
-        </w:rPr>
-        <w:t xml:space="preserve">Перейти на </w:t>
+      </w:pPr>
+      <w:r>
+        <w:rPr>
+          <w:lang w:val="ru-RU"/>
+        </w:rPr>
+        <w:t>Перейти</w:t>
+      </w:r>
+      <w:r>
+        <w:t xml:space="preserve"> </w:t>
+      </w:r>
+      <w:r>
+        <w:rPr>
+          <w:lang w:val="ru-RU"/>
+        </w:rPr>
+        <w:t>на</w:t>
+      </w:r>
+      <w:r>
+        <w:t xml:space="preserve"> </w:t>
       </w:r>
       <w:r>
         <w:t>master</w:t>
       </w:r>
       <w:r>
-        <w:rPr>
-          <w:lang w:val="ru-RU"/>
-        </w:rPr>
         <w:t xml:space="preserve"> (</w:t>
       </w:r>
       <w:r>
         <w:t>git</w:t>
       </w:r>
       <w:r>
-        <w:rPr>
-          <w:lang w:val="ru-RU"/>
-        </w:rPr>
         <w:t xml:space="preserve"> </w:t>
       </w:r>
       <w:r>
         <w:t>checkout</w:t>
       </w:r>
       <w:r>
-        <w:rPr>
-          <w:lang w:val="ru-RU"/>
-        </w:rPr>
         <w:t xml:space="preserve"> </w:t>
       </w:r>
       <w:r>
         <w:t>master</w:t>
       </w:r>
       <w:r>
-        <w:rPr>
-          <w:lang w:val="ru-RU"/>
-        </w:rPr>
         <w:t>)</w:t>
       </w:r>
     </w:p>
@@ -109,50 +106,47 @@
           <w:ilvl w:val="0"/>
           <w:numId w:val="3"/>
         </w:numPr>
-        <w:rPr>
-          <w:lang w:val="ru-RU"/>
-        </w:rPr>
-      </w:pPr>
-      <w:r>
-        <w:rPr>
-          <w:lang w:val="ru-RU"/>
-        </w:rPr>
-        <w:t>Создать ветку (</w:t>
+      </w:pPr>
+      <w:r>
+        <w:rPr>
+          <w:lang w:val="ru-RU"/>
+        </w:rPr>
+        <w:t>Создать</w:t>
+      </w:r>
+      <w:r>
+        <w:t xml:space="preserve"> </w:t>
+      </w:r>
+      <w:r>
+        <w:rPr>
+          <w:lang w:val="ru-RU"/>
+        </w:rPr>
+        <w:t>ветку</w:t>
+      </w:r>
+      <w:r>
+        <w:t xml:space="preserve"> (</w:t>
       </w:r>
       <w:r>
         <w:t>git</w:t>
       </w:r>
       <w:r>
-        <w:rPr>
-          <w:lang w:val="ru-RU"/>
-        </w:rPr>
         <w:t xml:space="preserve"> </w:t>
       </w:r>
       <w:r>
         <w:t>checkout</w:t>
       </w:r>
       <w:r>
-        <w:rPr>
-          <w:lang w:val="ru-RU"/>
-        </w:rPr>
         <w:t xml:space="preserve"> -</w:t>
       </w:r>
       <w:r>
         <w:t>b</w:t>
       </w:r>
       <w:r>
-        <w:rPr>
-          <w:lang w:val="ru-RU"/>
-        </w:rPr>
         <w:t xml:space="preserve"> </w:t>
       </w:r>
       <w:r>
         <w:t>collection</w:t>
       </w:r>
       <w:r>
-        <w:rPr>
-          <w:lang w:val="ru-RU"/>
-        </w:rPr>
         <w:t>)</w:t>
       </w:r>
     </w:p>
@@ -168,24 +162,30 @@
         <w:rPr>
           <w:lang w:val="ru-RU"/>
         </w:rPr>
-        <w:t>После выполнения (</w:t>
+        <w:t>После</w:t>
+      </w:r>
+      <w:r>
+        <w:t xml:space="preserve"> </w:t>
+      </w:r>
+      <w:r>
+        <w:rPr>
+          <w:lang w:val="ru-RU"/>
+        </w:rPr>
+        <w:t>выполнения</w:t>
+      </w:r>
+      <w:r>
+        <w:t xml:space="preserve"> (</w:t>
       </w:r>
       <w:r>
         <w:t>git</w:t>
       </w:r>
       <w:r>
-        <w:rPr>
-          <w:lang w:val="ru-RU"/>
-        </w:rPr>
         <w:t xml:space="preserve"> </w:t>
       </w:r>
       <w:r>
         <w:t>add</w:t>
       </w:r>
       <w:r>
-        <w:rPr>
-          <w:lang w:val="ru-RU"/>
-        </w:rPr>
         <w:t xml:space="preserve"> .) </w:t>
       </w:r>
       <w:r>
@@ -488,7 +488,6 @@
           <w:lang w:val="ru-RU"/>
         </w:rPr>
       </w:pPr>
-      <w:proofErr w:type="gramStart"/>
       <w:r>
         <w:t>Get</w:t>
       </w:r>
@@ -498,7 +497,6 @@
         </w:rPr>
         <w:t>(</w:t>
       </w:r>
-      <w:proofErr w:type="gramEnd"/>
       <w:r>
         <w:t>index</w:t>
       </w:r>
@@ -562,114 +560,6 @@
         </w:rPr>
         <w:t xml:space="preserve"> = 0)</w:t>
       </w:r>
-    </w:p>
-    <w:p>
-      <w:pPr>
-        <w:rPr>
-          <w:lang w:val="ru-RU"/>
-        </w:rPr>
-      </w:pPr>
-      <w:proofErr w:type="gramStart"/>
-      <w:r>
-        <w:t>Remove</w:t>
-      </w:r>
-      <w:r>
-        <w:rPr>
-          <w:lang w:val="ru-RU"/>
-        </w:rPr>
-        <w:t>(</w:t>
-      </w:r>
-      <w:proofErr w:type="gramEnd"/>
-      <w:r>
-        <w:t>index</w:t>
-      </w:r>
-      <w:r>
-        <w:rPr>
-          <w:lang w:val="ru-RU"/>
-        </w:rPr>
-        <w:t xml:space="preserve"> </w:t>
-      </w:r>
-      <w:r>
-        <w:t>int</w:t>
-      </w:r>
-      <w:r>
-        <w:rPr>
-          <w:lang w:val="ru-RU"/>
-        </w:rPr>
-        <w:t xml:space="preserve">) – </w:t>
-      </w:r>
-      <w:r>
-        <w:rPr>
-          <w:lang w:val="ru-RU"/>
-        </w:rPr>
-        <w:t>удаляет элемент с данным индексом из коллекции</w:t>
-      </w:r>
-    </w:p>
-    <w:p>
-      <w:pPr>
-        <w:rPr>
-          <w:lang w:val="ru-RU"/>
-        </w:rPr>
-      </w:pPr>
-      <w:proofErr w:type="gramStart"/>
-      <w:r>
-        <w:t>First</w:t>
-      </w:r>
-      <w:r>
-        <w:rPr>
-          <w:lang w:val="ru-RU"/>
-        </w:rPr>
-        <w:t>(</w:t>
-      </w:r>
-      <w:proofErr w:type="gramEnd"/>
-      <w:r>
-        <w:rPr>
-          <w:lang w:val="ru-RU"/>
-        </w:rPr>
-        <w:t xml:space="preserve">) </w:t>
-      </w:r>
-      <w:r>
-        <w:rPr>
-          <w:lang w:val="ru-RU"/>
-        </w:rPr>
-        <w:t>– возвращает первый элемент в коллекции</w:t>
-      </w:r>
-      <w:r>
-        <w:rPr>
-          <w:lang w:val="ru-RU"/>
-        </w:rPr>
-        <w:t xml:space="preserve"> (значение элемента)</w:t>
-      </w:r>
-    </w:p>
-    <w:p>
-      <w:pPr>
-        <w:rPr>
-          <w:lang w:val="ru-RU"/>
-        </w:rPr>
-      </w:pPr>
-      <w:proofErr w:type="gramStart"/>
-      <w:r>
-        <w:t>Last</w:t>
-      </w:r>
-      <w:r>
-        <w:rPr>
-          <w:lang w:val="ru-RU"/>
-        </w:rPr>
-        <w:t>(</w:t>
-      </w:r>
-      <w:proofErr w:type="gramEnd"/>
-      <w:r>
-        <w:rPr>
-          <w:lang w:val="ru-RU"/>
-        </w:rPr>
-        <w:t xml:space="preserve">) – </w:t>
-      </w:r>
-      <w:r>
-        <w:rPr>
-          <w:lang w:val="ru-RU"/>
-        </w:rPr>
-        <w:t>возвращает последний элемент в коллекции</w:t>
-      </w:r>
       <w:r>
         <w:rPr>
           <w:lang w:val="ru-RU"/>
@@ -680,151 +570,462 @@
         <w:rPr>
           <w:lang w:val="ru-RU"/>
         </w:rPr>
-        <w:t>значение элемента)</w:t>
-      </w:r>
-    </w:p>
-    <w:p>
-      <w:pPr>
-        <w:rPr>
-          <w:lang w:val="ru-RU"/>
-        </w:rPr>
-      </w:pPr>
-      <w:proofErr w:type="gramStart"/>
-      <w:r>
-        <w:t>Length</w:t>
-      </w:r>
-      <w:r>
-        <w:rPr>
-          <w:lang w:val="ru-RU"/>
-        </w:rPr>
-        <w:t>(</w:t>
-      </w:r>
-      <w:proofErr w:type="gramEnd"/>
-      <w:r>
-        <w:rPr>
-          <w:lang w:val="ru-RU"/>
-        </w:rPr>
-        <w:t xml:space="preserve">) – </w:t>
-      </w:r>
-      <w:r>
-        <w:rPr>
-          <w:lang w:val="ru-RU"/>
-        </w:rPr>
-        <w:t>возвращает размер коллекции</w:t>
-      </w:r>
-    </w:p>
-    <w:p>
-      <w:pPr>
-        <w:rPr>
-          <w:lang w:val="ru-RU"/>
-        </w:rPr>
-      </w:pPr>
-      <w:proofErr w:type="gramStart"/>
-      <w:r>
-        <w:t>Print</w:t>
-      </w:r>
-      <w:r>
-        <w:rPr>
-          <w:lang w:val="ru-RU"/>
-        </w:rPr>
-        <w:t>(</w:t>
-      </w:r>
-      <w:proofErr w:type="gramEnd"/>
-      <w:r>
-        <w:rPr>
-          <w:lang w:val="ru-RU"/>
-        </w:rPr>
-        <w:t xml:space="preserve">) </w:t>
-      </w:r>
-      <w:r>
-        <w:rPr>
-          <w:lang w:val="ru-RU"/>
-        </w:rPr>
-        <w:t>– выводит коллекцию в консоль (</w:t>
-      </w:r>
-      <w:r>
-        <w:rPr>
-          <w:lang w:val="ru-RU"/>
-        </w:rPr>
-        <w:t>в одну строку</w:t>
-      </w:r>
-      <w:r>
-        <w:rPr>
-          <w:lang w:val="ru-RU"/>
-        </w:rPr>
-        <w:t>)</w:t>
-      </w:r>
-    </w:p>
-    <w:p>
-      <w:pPr>
-        <w:rPr>
-          <w:lang w:val="ru-RU"/>
-        </w:rPr>
-      </w:pPr>
-    </w:p>
-    <w:p>
-      <w:pPr>
-        <w:rPr>
-          <w:lang w:val="ru-RU"/>
-        </w:rPr>
-      </w:pPr>
-      <w:r>
-        <w:rPr>
-          <w:lang w:val="ru-RU"/>
-        </w:rPr>
-        <w:t>Реализовать структуру узла коллекции.</w:t>
-      </w:r>
-    </w:p>
-    <w:p>
-      <w:pPr>
-        <w:rPr>
-          <w:lang w:val="ru-RU"/>
-        </w:rPr>
-      </w:pPr>
-      <w:r>
-        <w:rPr>
-          <w:lang w:val="ru-RU"/>
-        </w:rPr>
-        <w:t>Методы</w:t>
-      </w:r>
-      <w:r>
-        <w:rPr>
-          <w:lang w:val="ru-RU"/>
-        </w:rPr>
+        <w:t>сигнатура</w:t>
+      </w:r>
+      <w:r>
         <w:t>:</w:t>
-      </w:r>
-    </w:p>
-    <w:p>
-      <w:pPr>
-        <w:rPr>
-          <w:lang w:val="ru-RU"/>
-        </w:rPr>
-      </w:pPr>
-      <w:proofErr w:type="gramStart"/>
-      <w:r>
-        <w:t>Next</w:t>
-      </w:r>
-      <w:r>
-        <w:rPr>
-          <w:lang w:val="ru-RU"/>
-        </w:rPr>
-        <w:t>(</w:t>
-      </w:r>
-      <w:proofErr w:type="gramEnd"/>
-      <w:r>
-        <w:rPr>
-          <w:lang w:val="ru-RU"/>
-        </w:rPr>
-        <w:t xml:space="preserve">) </w:t>
-      </w:r>
-      <w:r>
-        <w:rPr>
-          <w:lang w:val="ru-RU"/>
-        </w:rPr>
-        <w:t>– возвращает следующий элемент коллекции</w:t>
       </w:r>
       <w:bookmarkStart w:id="0" w:name="_GoBack"/>
       <w:bookmarkEnd w:id="0"/>
+      <w:r>
+        <w:rPr>
+          <w:lang w:val="ru-RU"/>
+        </w:rPr>
+        <w:t xml:space="preserve"> </w:t>
+      </w:r>
+      <w:proofErr w:type="spellStart"/>
+      <w:r>
+        <w:t>func</w:t>
+      </w:r>
+      <w:proofErr w:type="spellEnd"/>
+      <w:r>
+        <w:rPr>
+          <w:lang w:val="ru-RU"/>
+        </w:rPr>
+        <w:t xml:space="preserve"> (</w:t>
+      </w:r>
+      <w:r>
+        <w:t>collection</w:t>
+      </w:r>
+      <w:r>
+        <w:rPr>
+          <w:lang w:val="ru-RU"/>
+        </w:rPr>
+        <w:t xml:space="preserve"> *</w:t>
+      </w:r>
+      <w:r>
+        <w:t>Collection</w:t>
+      </w:r>
+      <w:r>
+        <w:rPr>
+          <w:lang w:val="ru-RU"/>
+        </w:rPr>
+        <w:t xml:space="preserve">) </w:t>
+      </w:r>
+      <w:r>
+        <w:t>Get</w:t>
+      </w:r>
+      <w:r>
+        <w:rPr>
+          <w:lang w:val="ru-RU"/>
+        </w:rPr>
+        <w:t>(</w:t>
+      </w:r>
+      <w:r>
+        <w:t>index</w:t>
+      </w:r>
+      <w:r>
+        <w:rPr>
+          <w:lang w:val="ru-RU"/>
+        </w:rPr>
+        <w:t xml:space="preserve"> </w:t>
+      </w:r>
+      <w:r>
+        <w:t>int</w:t>
+      </w:r>
+      <w:r>
+        <w:rPr>
+          <w:lang w:val="ru-RU"/>
+        </w:rPr>
+        <w:t>) *</w:t>
+      </w:r>
+      <w:r>
+        <w:t>Element</w:t>
+      </w:r>
+      <w:r>
+        <w:rPr>
+          <w:lang w:val="ru-RU"/>
+        </w:rPr>
+        <w:t>)</w:t>
+      </w:r>
+    </w:p>
+    <w:p>
+      <w:pPr>
+        <w:rPr>
+          <w:lang w:val="ru-RU"/>
+        </w:rPr>
+      </w:pPr>
+      <w:proofErr w:type="gramStart"/>
+      <w:r>
+        <w:t>Remove</w:t>
+      </w:r>
+      <w:r>
+        <w:rPr>
+          <w:lang w:val="ru-RU"/>
+        </w:rPr>
+        <w:t>(</w:t>
+      </w:r>
+      <w:proofErr w:type="gramEnd"/>
+      <w:r>
+        <w:t>index</w:t>
+      </w:r>
+      <w:r>
+        <w:rPr>
+          <w:lang w:val="ru-RU"/>
+        </w:rPr>
+        <w:t xml:space="preserve"> </w:t>
+      </w:r>
+      <w:r>
+        <w:t>int</w:t>
+      </w:r>
+      <w:r>
+        <w:rPr>
+          <w:lang w:val="ru-RU"/>
+        </w:rPr>
+        <w:t xml:space="preserve">) – </w:t>
+      </w:r>
+      <w:r>
+        <w:rPr>
+          <w:lang w:val="ru-RU"/>
+        </w:rPr>
+        <w:t>удаляет элемент с данным индексом из коллекции</w:t>
+      </w:r>
+    </w:p>
+    <w:p>
+      <w:pPr>
+        <w:rPr>
+          <w:lang w:val="ru-RU"/>
+        </w:rPr>
+      </w:pPr>
+      <w:proofErr w:type="gramStart"/>
+      <w:r>
+        <w:t>First</w:t>
+      </w:r>
+      <w:r>
+        <w:rPr>
+          <w:lang w:val="ru-RU"/>
+        </w:rPr>
+        <w:t>(</w:t>
+      </w:r>
+      <w:proofErr w:type="gramEnd"/>
+      <w:r>
+        <w:rPr>
+          <w:lang w:val="ru-RU"/>
+        </w:rPr>
+        <w:t xml:space="preserve">) </w:t>
+      </w:r>
+      <w:r>
+        <w:rPr>
+          <w:lang w:val="ru-RU"/>
+        </w:rPr>
+        <w:t>– возвращает первый элемент в коллекции</w:t>
+      </w:r>
+      <w:r>
+        <w:rPr>
+          <w:lang w:val="ru-RU"/>
+        </w:rPr>
+        <w:t xml:space="preserve"> </w:t>
+      </w:r>
+      <w:r>
+        <w:rPr>
+          <w:lang w:val="ru-RU"/>
+        </w:rPr>
+        <w:t>(</w:t>
+      </w:r>
+      <w:r>
+        <w:rPr>
+          <w:lang w:val="ru-RU"/>
+        </w:rPr>
+        <w:t>пример сигнатуры метода</w:t>
+      </w:r>
+      <w:r>
+        <w:rPr>
+          <w:lang w:val="ru-RU"/>
+        </w:rPr>
+        <w:t>:</w:t>
+      </w:r>
+    </w:p>
+    <w:p>
+      <w:r>
+        <w:rPr>
+          <w:lang w:val="ru-RU"/>
+        </w:rPr>
+        <w:t xml:space="preserve"> </w:t>
+      </w:r>
+      <w:proofErr w:type="spellStart"/>
+      <w:r>
+        <w:t>func</w:t>
+      </w:r>
+      <w:proofErr w:type="spellEnd"/>
+      <w:r>
+        <w:t xml:space="preserve"> (</w:t>
+      </w:r>
+      <w:r>
+        <w:t>collection</w:t>
+      </w:r>
+      <w:r>
+        <w:t xml:space="preserve"> *</w:t>
+      </w:r>
+      <w:r>
+        <w:t>Collection</w:t>
+      </w:r>
+      <w:r>
+        <w:t>)</w:t>
+      </w:r>
+      <w:r>
+        <w:t xml:space="preserve"> </w:t>
+      </w:r>
+      <w:proofErr w:type="gramStart"/>
+      <w:r>
+        <w:t>First(</w:t>
+      </w:r>
+      <w:proofErr w:type="gramEnd"/>
+      <w:r>
+        <w:t>) *Element</w:t>
+      </w:r>
+      <w:r>
+        <w:br/>
+        <w:t>)</w:t>
+      </w:r>
+    </w:p>
+    <w:p>
+      <w:pPr>
+        <w:rPr>
+          <w:lang w:val="ru-RU"/>
+        </w:rPr>
+      </w:pPr>
+      <w:proofErr w:type="gramStart"/>
+      <w:r>
+        <w:t>Last</w:t>
+      </w:r>
+      <w:r>
+        <w:rPr>
+          <w:lang w:val="ru-RU"/>
+        </w:rPr>
+        <w:t>(</w:t>
+      </w:r>
+      <w:proofErr w:type="gramEnd"/>
+      <w:r>
+        <w:rPr>
+          <w:lang w:val="ru-RU"/>
+        </w:rPr>
+        <w:t xml:space="preserve">) – </w:t>
+      </w:r>
+      <w:r>
+        <w:rPr>
+          <w:lang w:val="ru-RU"/>
+        </w:rPr>
+        <w:t>возвращает последний элемент в коллекции</w:t>
+      </w:r>
+      <w:r>
+        <w:rPr>
+          <w:lang w:val="ru-RU"/>
+        </w:rPr>
+        <w:t xml:space="preserve"> </w:t>
+      </w:r>
+      <w:r>
+        <w:rPr>
+          <w:lang w:val="ru-RU"/>
+        </w:rPr>
+        <w:t>(</w:t>
+      </w:r>
+      <w:r>
+        <w:rPr>
+          <w:lang w:val="ru-RU"/>
+        </w:rPr>
+        <w:t>пример сигнатуры метода</w:t>
+      </w:r>
+      <w:r>
+        <w:rPr>
+          <w:lang w:val="ru-RU"/>
+        </w:rPr>
+        <w:t>:</w:t>
+      </w:r>
+    </w:p>
+    <w:p>
+      <w:r>
+        <w:t xml:space="preserve"> </w:t>
+      </w:r>
+      <w:proofErr w:type="spellStart"/>
+      <w:r>
+        <w:t>func</w:t>
+      </w:r>
+      <w:proofErr w:type="spellEnd"/>
+      <w:r>
+        <w:t xml:space="preserve"> (</w:t>
+      </w:r>
+      <w:r>
+        <w:t>collection</w:t>
+      </w:r>
+      <w:r>
+        <w:t xml:space="preserve"> *</w:t>
+      </w:r>
+      <w:r>
+        <w:t>Collection</w:t>
+      </w:r>
+      <w:r>
+        <w:t>)</w:t>
+      </w:r>
+      <w:r>
+        <w:t xml:space="preserve"> </w:t>
+      </w:r>
+      <w:proofErr w:type="gramStart"/>
+      <w:r>
+        <w:t>Last</w:t>
+      </w:r>
+      <w:r>
+        <w:t>(</w:t>
+      </w:r>
+      <w:proofErr w:type="gramEnd"/>
+      <w:r>
+        <w:t>) *Element</w:t>
+      </w:r>
+      <w:r>
+        <w:br/>
+        <w:t>)</w:t>
+      </w:r>
+    </w:p>
+    <w:p/>
+    <w:p>
+      <w:pPr>
+        <w:rPr>
+          <w:lang w:val="ru-RU"/>
+        </w:rPr>
+      </w:pPr>
+      <w:proofErr w:type="gramStart"/>
+      <w:r>
+        <w:t>Length</w:t>
+      </w:r>
+      <w:r>
+        <w:rPr>
+          <w:lang w:val="ru-RU"/>
+        </w:rPr>
+        <w:t>(</w:t>
+      </w:r>
+      <w:proofErr w:type="gramEnd"/>
+      <w:r>
+        <w:rPr>
+          <w:lang w:val="ru-RU"/>
+        </w:rPr>
+        <w:t xml:space="preserve">) – </w:t>
+      </w:r>
+      <w:r>
+        <w:rPr>
+          <w:lang w:val="ru-RU"/>
+        </w:rPr>
+        <w:t>возвращает размер коллекции</w:t>
+      </w:r>
+    </w:p>
+    <w:p>
+      <w:pPr>
+        <w:rPr>
+          <w:lang w:val="ru-RU"/>
+        </w:rPr>
+      </w:pPr>
+      <w:proofErr w:type="gramStart"/>
+      <w:r>
+        <w:t>Print</w:t>
+      </w:r>
+      <w:r>
+        <w:rPr>
+          <w:lang w:val="ru-RU"/>
+        </w:rPr>
+        <w:t>(</w:t>
+      </w:r>
+      <w:proofErr w:type="gramEnd"/>
+      <w:r>
+        <w:rPr>
+          <w:lang w:val="ru-RU"/>
+        </w:rPr>
+        <w:t xml:space="preserve">) </w:t>
+      </w:r>
+      <w:r>
+        <w:rPr>
+          <w:lang w:val="ru-RU"/>
+        </w:rPr>
+        <w:t>– выводит коллекцию в консоль (</w:t>
+      </w:r>
+      <w:r>
+        <w:rPr>
+          <w:lang w:val="ru-RU"/>
+        </w:rPr>
+        <w:t>в одну строку</w:t>
+      </w:r>
+      <w:r>
+        <w:rPr>
+          <w:lang w:val="ru-RU"/>
+        </w:rPr>
+        <w:t>)</w:t>
+      </w:r>
+    </w:p>
+    <w:p>
+      <w:pPr>
+        <w:rPr>
+          <w:lang w:val="ru-RU"/>
+        </w:rPr>
+      </w:pPr>
+    </w:p>
+    <w:p>
+      <w:pPr>
+        <w:rPr>
+          <w:lang w:val="ru-RU"/>
+        </w:rPr>
+      </w:pPr>
+      <w:r>
+        <w:rPr>
+          <w:lang w:val="ru-RU"/>
+        </w:rPr>
+        <w:t>Реализовать структуру узла коллекции.</w:t>
+      </w:r>
+    </w:p>
+    <w:p>
+      <w:pPr>
+        <w:rPr>
+          <w:lang w:val="ru-RU"/>
+        </w:rPr>
+      </w:pPr>
+      <w:r>
+        <w:rPr>
+          <w:lang w:val="ru-RU"/>
+        </w:rPr>
+        <w:t>Методы</w:t>
+      </w:r>
+      <w:r>
+        <w:rPr>
+          <w:lang w:val="ru-RU"/>
+        </w:rPr>
+        <w:t>:</w:t>
+      </w:r>
+    </w:p>
+    <w:p>
+      <w:pPr>
+        <w:rPr>
+          <w:lang w:val="ru-RU"/>
+        </w:rPr>
+      </w:pPr>
+      <w:proofErr w:type="gramStart"/>
+      <w:r>
+        <w:t>Next</w:t>
+      </w:r>
+      <w:r>
+        <w:rPr>
+          <w:lang w:val="ru-RU"/>
+        </w:rPr>
+        <w:t>(</w:t>
+      </w:r>
+      <w:proofErr w:type="gramEnd"/>
+      <w:r>
+        <w:rPr>
+          <w:lang w:val="ru-RU"/>
+        </w:rPr>
+        <w:t xml:space="preserve">) </w:t>
+      </w:r>
+      <w:r>
+        <w:rPr>
+          <w:lang w:val="ru-RU"/>
+        </w:rPr>
+        <w:t>– возвращает следующий элемент коллекции</w:t>
+      </w:r>
     </w:p>
     <w:p>
       <w:pPr>
@@ -866,6 +1067,7 @@
       </w:pPr>
       <w:proofErr w:type="gramStart"/>
       <w:r>
+        <w:lastRenderedPageBreak/>
         <w:t>Value</w:t>
       </w:r>
       <w:r>
@@ -917,7 +1119,13 @@
         <w:t>.</w:t>
       </w:r>
       <w:r>
-        <w:t>go:</w:t>
+        <w:t>go</w:t>
+      </w:r>
+      <w:r>
+        <w:rPr>
+          <w:lang w:val="ru-RU"/>
+        </w:rPr>
+        <w:t>:</w:t>
       </w:r>
       <w:r>
         <w:rPr>
@@ -1024,7 +1232,6 @@
           <w:rFonts w:ascii="Consolas" w:hAnsi="Consolas"/>
           <w:lang w:val="ru-RU"/>
         </w:rPr>
-        <w:lastRenderedPageBreak/>
         <w:t>Пример</w:t>
       </w:r>
       <w:r>

</xml_diff>